<commit_message>
redact rezume and update store
</commit_message>
<xml_diff>
--- a/public/assets/document/Rezume.docx
+++ b/public/assets/document/Rezume.docx
@@ -1,6 +1,6 @@
 
 <file path=word/document.xml><?xml version="1.0" encoding="utf-8"?>
-<w:document xmlns:wpc="http://schemas.microsoft.com/office/word/2010/wordprocessingCanvas" xmlns:cx="http://schemas.microsoft.com/office/drawing/2014/chartex" xmlns:cx1="http://schemas.microsoft.com/office/drawing/2015/9/8/chartex" xmlns:cx2="http://schemas.microsoft.com/office/drawing/2015/10/21/chartex" xmlns:cx3="http://schemas.microsoft.com/office/drawing/2016/5/9/chartex" xmlns:cx4="http://schemas.microsoft.com/office/drawing/2016/5/10/chartex" xmlns:cx5="http://schemas.microsoft.com/office/drawing/2016/5/11/chartex" xmlns:cx6="http://schemas.microsoft.com/office/drawing/2016/5/12/chartex" xmlns:cx7="http://schemas.microsoft.com/office/drawing/2016/5/13/chartex" xmlns:cx8="http://schemas.microsoft.com/office/drawing/2016/5/14/chartex" xmlns:mc="http://schemas.openxmlformats.org/markup-compatibility/2006" xmlns:aink="http://schemas.microsoft.com/office/drawing/2016/ink" xmlns:am3d="http://schemas.microsoft.com/office/drawing/2017/model3d" xmlns:o="urn:schemas-microsoft-com:office:office" xmlns:oel="http://schemas.microsoft.com/office/2019/extlst" xmlns:r="http://schemas.openxmlformats.org/officeDocument/2006/relationships" xmlns:m="http://schemas.openxmlformats.org/officeDocument/2006/math" xmlns:v="urn:schemas-microsoft-com:vml" xmlns:wp14="http://schemas.microsoft.com/office/word/2010/wordprocessingDrawing" xmlns:wp="http://schemas.openxmlformats.org/drawingml/2006/wordprocessingDrawing" xmlns:w10="urn:schemas-microsoft-com:office:word" xmlns:w="http://schemas.openxmlformats.org/wordprocessingml/2006/main" xmlns:w14="http://schemas.microsoft.com/office/word/2010/wordml" xmlns:w15="http://schemas.microsoft.com/office/word/2012/wordml" xmlns:w16cex="http://schemas.microsoft.com/office/word/2018/wordml/cex" xmlns:w16cid="http://schemas.microsoft.com/office/word/2016/wordml/cid" xmlns:w16="http://schemas.microsoft.com/office/word/2018/wordml" xmlns:w16sdtdh="http://schemas.microsoft.com/office/word/2020/wordml/sdtdatahash" xmlns:w16se="http://schemas.microsoft.com/office/word/2015/wordml/symex" xmlns:wpg="http://schemas.microsoft.com/office/word/2010/wordprocessingGroup" xmlns:wpi="http://schemas.microsoft.com/office/word/2010/wordprocessingInk" xmlns:wne="http://schemas.microsoft.com/office/word/2006/wordml" xmlns:wps="http://schemas.microsoft.com/office/word/2010/wordprocessingShape" mc:Ignorable="w14 w15 w16se w16cid w16 w16cex w16sdtdh wp14">
+<w:document xmlns:wpc="http://schemas.microsoft.com/office/word/2010/wordprocessingCanvas" xmlns:cx="http://schemas.microsoft.com/office/drawing/2014/chartex" xmlns:cx1="http://schemas.microsoft.com/office/drawing/2015/9/8/chartex" xmlns:cx2="http://schemas.microsoft.com/office/drawing/2015/10/21/chartex" xmlns:cx3="http://schemas.microsoft.com/office/drawing/2016/5/9/chartex" xmlns:cx4="http://schemas.microsoft.com/office/drawing/2016/5/10/chartex" xmlns:cx5="http://schemas.microsoft.com/office/drawing/2016/5/11/chartex" xmlns:cx6="http://schemas.microsoft.com/office/drawing/2016/5/12/chartex" xmlns:cx7="http://schemas.microsoft.com/office/drawing/2016/5/13/chartex" xmlns:cx8="http://schemas.microsoft.com/office/drawing/2016/5/14/chartex" xmlns:mc="http://schemas.openxmlformats.org/markup-compatibility/2006" xmlns:aink="http://schemas.microsoft.com/office/drawing/2016/ink" xmlns:am3d="http://schemas.microsoft.com/office/drawing/2017/model3d" xmlns:o="urn:schemas-microsoft-com:office:office" xmlns:r="http://schemas.openxmlformats.org/officeDocument/2006/relationships" xmlns:m="http://schemas.openxmlformats.org/officeDocument/2006/math" xmlns:v="urn:schemas-microsoft-com:vml" xmlns:wp14="http://schemas.microsoft.com/office/word/2010/wordprocessingDrawing" xmlns:wp="http://schemas.openxmlformats.org/drawingml/2006/wordprocessingDrawing" xmlns:w10="urn:schemas-microsoft-com:office:word" xmlns:w="http://schemas.openxmlformats.org/wordprocessingml/2006/main" xmlns:w14="http://schemas.microsoft.com/office/word/2010/wordml" xmlns:w15="http://schemas.microsoft.com/office/word/2012/wordml" xmlns:w16cid="http://schemas.microsoft.com/office/word/2016/wordml/cid" xmlns:w16se="http://schemas.microsoft.com/office/word/2015/wordml/symex" xmlns:wpg="http://schemas.microsoft.com/office/word/2010/wordprocessingGroup" xmlns:wpi="http://schemas.microsoft.com/office/word/2010/wordprocessingInk" xmlns:wne="http://schemas.microsoft.com/office/word/2006/wordml" xmlns:wps="http://schemas.microsoft.com/office/word/2010/wordprocessingShape" mc:Ignorable="w14 w15 w16se w16cid wp14">
   <w:body>
     <w:p>
       <w:pPr>
@@ -113,7 +113,6 @@
           <w:bCs/>
           <w:sz w:val="32"/>
           <w:szCs w:val="32"/>
-          <w:lang w:val="en-US"/>
         </w:rPr>
       </w:pPr>
     </w:p>
@@ -456,18 +455,20 @@
         <w:rPr>
           <w:rFonts w:ascii="Times New Roman" w:hAnsi="Times New Roman" w:cs="Times New Roman"/>
         </w:rPr>
-        <w:t xml:space="preserve"> коммерческого опыта разработки на </w:t>
-      </w:r>
-      <w:r>
-        <w:rPr>
-          <w:rFonts w:ascii="Times New Roman" w:hAnsi="Times New Roman" w:cs="Times New Roman"/>
-          <w:lang w:val="en-US"/>
-        </w:rPr>
-        <w:t>Vue</w:t>
-      </w:r>
-      <w:r>
-        <w:rPr>
-          <w:rFonts w:ascii="Times New Roman" w:hAnsi="Times New Roman" w:cs="Times New Roman"/>
+        <w:t xml:space="preserve"> коммерческого опыт</w:t>
+      </w:r>
+      <w:r>
+        <w:rPr>
+          <w:rFonts w:ascii="Times New Roman" w:hAnsi="Times New Roman" w:cs="Times New Roman"/>
+        </w:rPr>
+        <w:t>а</w:t>
+      </w:r>
+      <w:bookmarkStart w:id="0" w:name="_GoBack"/>
+      <w:bookmarkEnd w:id="0"/>
+      <w:r>
+        <w:rPr>
+          <w:rFonts w:ascii="Times New Roman" w:hAnsi="Times New Roman" w:cs="Times New Roman"/>
+          <w:lang w:val="en-US"/>
         </w:rPr>
         <w:t>.</w:t>
       </w:r>
@@ -581,39 +582,7 @@
           <w:rFonts w:ascii="Times New Roman" w:hAnsi="Times New Roman" w:cs="Times New Roman"/>
           <w:lang w:val="en-US"/>
         </w:rPr>
-        <w:t xml:space="preserve"> – </w:t>
-      </w:r>
-      <w:proofErr w:type="spellStart"/>
-      <w:r>
-        <w:rPr>
-          <w:rFonts w:ascii="Times New Roman" w:hAnsi="Times New Roman" w:cs="Times New Roman"/>
-          <w:lang w:val="en-US"/>
-        </w:rPr>
-        <w:t>Pinia</w:t>
-      </w:r>
-      <w:proofErr w:type="spellEnd"/>
-      <w:r>
-        <w:rPr>
-          <w:rFonts w:ascii="Times New Roman" w:hAnsi="Times New Roman" w:cs="Times New Roman"/>
-          <w:lang w:val="en-US"/>
-        </w:rPr>
-        <w:t>/</w:t>
-      </w:r>
-      <w:proofErr w:type="spellStart"/>
-      <w:r>
-        <w:rPr>
-          <w:rFonts w:ascii="Times New Roman" w:hAnsi="Times New Roman" w:cs="Times New Roman"/>
-          <w:lang w:val="en-US"/>
-        </w:rPr>
-        <w:t>Vuex</w:t>
-      </w:r>
-      <w:proofErr w:type="spellEnd"/>
-      <w:r>
-        <w:rPr>
-          <w:rFonts w:ascii="Times New Roman" w:hAnsi="Times New Roman" w:cs="Times New Roman"/>
-          <w:lang w:val="en-US"/>
-        </w:rPr>
-        <w:t>, Lifecycle hooks, SPA, Transition</w:t>
+        <w:t xml:space="preserve"> – Pinia/Vuex, Lifecycle hooks, SPA, Transition</w:t>
       </w:r>
     </w:p>
     <w:p>
@@ -667,23 +636,7 @@
           <w:rFonts w:ascii="Times New Roman" w:hAnsi="Times New Roman" w:cs="Times New Roman"/>
           <w:lang w:val="en-US"/>
         </w:rPr>
-        <w:t xml:space="preserve"> React: React-router-</w:t>
-      </w:r>
-      <w:proofErr w:type="spellStart"/>
-      <w:r>
-        <w:rPr>
-          <w:rFonts w:ascii="Times New Roman" w:hAnsi="Times New Roman" w:cs="Times New Roman"/>
-          <w:lang w:val="en-US"/>
-        </w:rPr>
-        <w:t>dom</w:t>
-      </w:r>
-      <w:proofErr w:type="spellEnd"/>
-      <w:r>
-        <w:rPr>
-          <w:rFonts w:ascii="Times New Roman" w:hAnsi="Times New Roman" w:cs="Times New Roman"/>
-          <w:lang w:val="en-US"/>
-        </w:rPr>
-        <w:t xml:space="preserve">, </w:t>
+        <w:t xml:space="preserve"> React: React-router-dom, </w:t>
       </w:r>
       <w:r>
         <w:rPr>
@@ -699,23 +652,7 @@
           <w:rFonts w:ascii="Times New Roman" w:hAnsi="Times New Roman" w:cs="Times New Roman"/>
           <w:lang w:val="en-US"/>
         </w:rPr>
-        <w:t xml:space="preserve"> -</w:t>
-      </w:r>
-      <w:proofErr w:type="spellStart"/>
-      <w:r>
-        <w:rPr>
-          <w:rFonts w:ascii="Times New Roman" w:hAnsi="Times New Roman" w:cs="Times New Roman"/>
-          <w:lang w:val="en-US"/>
-        </w:rPr>
-        <w:t>Zustand</w:t>
-      </w:r>
-      <w:proofErr w:type="spellEnd"/>
-      <w:r>
-        <w:rPr>
-          <w:rFonts w:ascii="Times New Roman" w:hAnsi="Times New Roman" w:cs="Times New Roman"/>
-          <w:lang w:val="en-US"/>
-        </w:rPr>
-        <w:t>, SPA</w:t>
+        <w:t xml:space="preserve"> -Zustand, SPA</w:t>
       </w:r>
     </w:p>
     <w:p>
@@ -992,7 +929,6 @@
         </w:rPr>
         <w:t>.</w:t>
       </w:r>
-      <w:proofErr w:type="spellStart"/>
       <w:r>
         <w:rPr>
           <w:rFonts w:ascii="Times New Roman" w:hAnsi="Times New Roman" w:cs="Times New Roman"/>
@@ -1000,7 +936,6 @@
         </w:rPr>
         <w:t>js</w:t>
       </w:r>
-      <w:proofErr w:type="spellEnd"/>
       <w:r>
         <w:rPr>
           <w:rFonts w:ascii="Times New Roman" w:hAnsi="Times New Roman" w:cs="Times New Roman"/>
@@ -1040,7 +975,6 @@
         </w:rPr>
         <w:t>.</w:t>
       </w:r>
-      <w:proofErr w:type="spellStart"/>
       <w:r>
         <w:rPr>
           <w:rFonts w:ascii="Times New Roman" w:hAnsi="Times New Roman" w:cs="Times New Roman"/>
@@ -1048,7 +982,6 @@
         </w:rPr>
         <w:t>js</w:t>
       </w:r>
-      <w:proofErr w:type="spellEnd"/>
       <w:r>
         <w:rPr>
           <w:rFonts w:ascii="Times New Roman" w:hAnsi="Times New Roman" w:cs="Times New Roman"/>
@@ -1074,7 +1007,6 @@
         </w:rPr>
         <w:t xml:space="preserve">-3, </w:t>
       </w:r>
-      <w:proofErr w:type="spellStart"/>
       <w:r>
         <w:rPr>
           <w:rFonts w:ascii="Times New Roman" w:hAnsi="Times New Roman" w:cs="Times New Roman"/>
@@ -1082,14 +1014,12 @@
         </w:rPr>
         <w:t>Vuex</w:t>
       </w:r>
-      <w:proofErr w:type="spellEnd"/>
       <w:r>
         <w:rPr>
           <w:rFonts w:ascii="Times New Roman" w:hAnsi="Times New Roman" w:cs="Times New Roman"/>
         </w:rPr>
         <w:t>/</w:t>
       </w:r>
-      <w:proofErr w:type="spellStart"/>
       <w:r>
         <w:rPr>
           <w:rFonts w:ascii="Times New Roman" w:hAnsi="Times New Roman" w:cs="Times New Roman"/>
@@ -1097,7 +1027,6 @@
         </w:rPr>
         <w:t>Pinia</w:t>
       </w:r>
-      <w:proofErr w:type="spellEnd"/>
       <w:r>
         <w:rPr>
           <w:rFonts w:ascii="Times New Roman" w:hAnsi="Times New Roman" w:cs="Times New Roman"/>
@@ -1117,7 +1046,6 @@
         </w:rPr>
         <w:t>.</w:t>
       </w:r>
-      <w:proofErr w:type="spellStart"/>
       <w:r>
         <w:rPr>
           <w:rFonts w:ascii="Times New Roman" w:hAnsi="Times New Roman" w:cs="Times New Roman"/>
@@ -1125,7 +1053,6 @@
         </w:rPr>
         <w:t>js</w:t>
       </w:r>
-      <w:proofErr w:type="spellEnd"/>
       <w:r>
         <w:rPr>
           <w:rFonts w:ascii="Times New Roman" w:hAnsi="Times New Roman" w:cs="Times New Roman"/>
@@ -1197,7 +1124,6 @@
         </w:rPr>
         <w:t xml:space="preserve">App </w:t>
       </w:r>
-      <w:proofErr w:type="spellStart"/>
       <w:r>
         <w:rPr>
           <w:rFonts w:ascii="Times New Roman" w:hAnsi="Times New Roman" w:cs="Times New Roman"/>
@@ -1216,7 +1142,6 @@
         </w:rPr>
         <w:t>heather</w:t>
       </w:r>
-      <w:proofErr w:type="spellEnd"/>
       <w:r>
         <w:rPr>
           <w:rFonts w:ascii="Times New Roman" w:hAnsi="Times New Roman" w:cs="Times New Roman"/>
@@ -1293,31 +1218,7 @@
           <w:rFonts w:ascii="Times New Roman" w:hAnsi="Times New Roman" w:cs="Times New Roman"/>
           <w:lang w:val="en-US"/>
         </w:rPr>
-        <w:t>| React, React-router-</w:t>
-      </w:r>
-      <w:proofErr w:type="spellStart"/>
-      <w:r>
-        <w:rPr>
-          <w:rFonts w:ascii="Times New Roman" w:hAnsi="Times New Roman" w:cs="Times New Roman"/>
-          <w:lang w:val="en-US"/>
-        </w:rPr>
-        <w:t>dom</w:t>
-      </w:r>
-      <w:proofErr w:type="spellEnd"/>
-      <w:r>
-        <w:rPr>
-          <w:rFonts w:ascii="Times New Roman" w:hAnsi="Times New Roman" w:cs="Times New Roman"/>
-          <w:lang w:val="en-US"/>
-        </w:rPr>
-        <w:t xml:space="preserve">, </w:t>
-      </w:r>
-      <w:proofErr w:type="spellStart"/>
-      <w:r>
-        <w:rPr>
-          <w:rFonts w:ascii="Times New Roman" w:hAnsi="Times New Roman" w:cs="Times New Roman"/>
-          <w:lang w:val="en-US"/>
-        </w:rPr>
-        <w:t>Zustan</w:t>
+        <w:t>| React, React-router-dom, Zustan</w:t>
       </w:r>
       <w:r>
         <w:rPr>
@@ -1326,7 +1227,6 @@
         </w:rPr>
         <w:t>d</w:t>
       </w:r>
-      <w:proofErr w:type="spellEnd"/>
       <w:r>
         <w:rPr>
           <w:rFonts w:ascii="Times New Roman" w:hAnsi="Times New Roman" w:cs="Times New Roman"/>
@@ -1485,7 +1385,6 @@
         </w:rPr>
         <w:t xml:space="preserve"> (</w:t>
       </w:r>
-      <w:proofErr w:type="spellStart"/>
       <w:r>
         <w:rPr>
           <w:rFonts w:ascii="Times New Roman" w:hAnsi="Times New Roman" w:cs="Times New Roman"/>
@@ -1493,7 +1392,6 @@
         </w:rPr>
         <w:t>Vuex</w:t>
       </w:r>
-      <w:proofErr w:type="spellEnd"/>
       <w:r>
         <w:rPr>
           <w:rFonts w:ascii="Times New Roman" w:hAnsi="Times New Roman" w:cs="Times New Roman"/>
@@ -1501,7 +1399,6 @@
         </w:rPr>
         <w:t xml:space="preserve">, </w:t>
       </w:r>
-      <w:proofErr w:type="spellStart"/>
       <w:r>
         <w:rPr>
           <w:rFonts w:ascii="Times New Roman" w:hAnsi="Times New Roman" w:cs="Times New Roman"/>
@@ -1509,7 +1406,6 @@
         </w:rPr>
         <w:t>Pinia</w:t>
       </w:r>
-      <w:proofErr w:type="spellEnd"/>
       <w:r>
         <w:rPr>
           <w:rFonts w:ascii="Times New Roman" w:hAnsi="Times New Roman" w:cs="Times New Roman"/>
@@ -1531,7 +1427,6 @@
         </w:rPr>
         <w:t xml:space="preserve"> (</w:t>
       </w:r>
-      <w:proofErr w:type="spellStart"/>
       <w:r>
         <w:rPr>
           <w:rFonts w:ascii="Times New Roman" w:hAnsi="Times New Roman" w:cs="Times New Roman"/>
@@ -1539,7 +1434,6 @@
         </w:rPr>
         <w:t>Zustand</w:t>
       </w:r>
-      <w:proofErr w:type="spellEnd"/>
       <w:r>
         <w:rPr>
           <w:rFonts w:ascii="Times New Roman" w:hAnsi="Times New Roman" w:cs="Times New Roman"/>
@@ -1682,7 +1576,7 @@
 </file>
 
 <file path=word/numbering.xml><?xml version="1.0" encoding="utf-8"?>
-<w:numbering xmlns:wpc="http://schemas.microsoft.com/office/word/2010/wordprocessingCanvas" xmlns:cx="http://schemas.microsoft.com/office/drawing/2014/chartex" xmlns:cx1="http://schemas.microsoft.com/office/drawing/2015/9/8/chartex" xmlns:cx2="http://schemas.microsoft.com/office/drawing/2015/10/21/chartex" xmlns:cx3="http://schemas.microsoft.com/office/drawing/2016/5/9/chartex" xmlns:cx4="http://schemas.microsoft.com/office/drawing/2016/5/10/chartex" xmlns:cx5="http://schemas.microsoft.com/office/drawing/2016/5/11/chartex" xmlns:cx6="http://schemas.microsoft.com/office/drawing/2016/5/12/chartex" xmlns:cx7="http://schemas.microsoft.com/office/drawing/2016/5/13/chartex" xmlns:cx8="http://schemas.microsoft.com/office/drawing/2016/5/14/chartex" xmlns:mc="http://schemas.openxmlformats.org/markup-compatibility/2006" xmlns:aink="http://schemas.microsoft.com/office/drawing/2016/ink" xmlns:am3d="http://schemas.microsoft.com/office/drawing/2017/model3d" xmlns:o="urn:schemas-microsoft-com:office:office" xmlns:oel="http://schemas.microsoft.com/office/2019/extlst" xmlns:r="http://schemas.openxmlformats.org/officeDocument/2006/relationships" xmlns:m="http://schemas.openxmlformats.org/officeDocument/2006/math" xmlns:v="urn:schemas-microsoft-com:vml" xmlns:wp14="http://schemas.microsoft.com/office/word/2010/wordprocessingDrawing" xmlns:wp="http://schemas.openxmlformats.org/drawingml/2006/wordprocessingDrawing" xmlns:w10="urn:schemas-microsoft-com:office:word" xmlns:w="http://schemas.openxmlformats.org/wordprocessingml/2006/main" xmlns:w14="http://schemas.microsoft.com/office/word/2010/wordml" xmlns:w15="http://schemas.microsoft.com/office/word/2012/wordml" xmlns:w16cex="http://schemas.microsoft.com/office/word/2018/wordml/cex" xmlns:w16cid="http://schemas.microsoft.com/office/word/2016/wordml/cid" xmlns:w16="http://schemas.microsoft.com/office/word/2018/wordml" xmlns:w16sdtdh="http://schemas.microsoft.com/office/word/2020/wordml/sdtdatahash" xmlns:w16se="http://schemas.microsoft.com/office/word/2015/wordml/symex" xmlns:wpg="http://schemas.microsoft.com/office/word/2010/wordprocessingGroup" xmlns:wpi="http://schemas.microsoft.com/office/word/2010/wordprocessingInk" xmlns:wne="http://schemas.microsoft.com/office/word/2006/wordml" xmlns:wps="http://schemas.microsoft.com/office/word/2010/wordprocessingShape" mc:Ignorable="w14 w15 w16se w16cid w16 w16cex w16sdtdh wp14">
+<w:numbering xmlns:wpc="http://schemas.microsoft.com/office/word/2010/wordprocessingCanvas" xmlns:cx="http://schemas.microsoft.com/office/drawing/2014/chartex" xmlns:cx1="http://schemas.microsoft.com/office/drawing/2015/9/8/chartex" xmlns:cx2="http://schemas.microsoft.com/office/drawing/2015/10/21/chartex" xmlns:cx3="http://schemas.microsoft.com/office/drawing/2016/5/9/chartex" xmlns:cx4="http://schemas.microsoft.com/office/drawing/2016/5/10/chartex" xmlns:cx5="http://schemas.microsoft.com/office/drawing/2016/5/11/chartex" xmlns:cx6="http://schemas.microsoft.com/office/drawing/2016/5/12/chartex" xmlns:cx7="http://schemas.microsoft.com/office/drawing/2016/5/13/chartex" xmlns:cx8="http://schemas.microsoft.com/office/drawing/2016/5/14/chartex" xmlns:mc="http://schemas.openxmlformats.org/markup-compatibility/2006" xmlns:aink="http://schemas.microsoft.com/office/drawing/2016/ink" xmlns:am3d="http://schemas.microsoft.com/office/drawing/2017/model3d" xmlns:o="urn:schemas-microsoft-com:office:office" xmlns:r="http://schemas.openxmlformats.org/officeDocument/2006/relationships" xmlns:m="http://schemas.openxmlformats.org/officeDocument/2006/math" xmlns:v="urn:schemas-microsoft-com:vml" xmlns:wp14="http://schemas.microsoft.com/office/word/2010/wordprocessingDrawing" xmlns:wp="http://schemas.openxmlformats.org/drawingml/2006/wordprocessingDrawing" xmlns:w10="urn:schemas-microsoft-com:office:word" xmlns:w="http://schemas.openxmlformats.org/wordprocessingml/2006/main" xmlns:w14="http://schemas.microsoft.com/office/word/2010/wordml" xmlns:w15="http://schemas.microsoft.com/office/word/2012/wordml" xmlns:w16cid="http://schemas.microsoft.com/office/word/2016/wordml/cid" xmlns:w16se="http://schemas.microsoft.com/office/word/2015/wordml/symex" xmlns:wpg="http://schemas.microsoft.com/office/word/2010/wordprocessingGroup" xmlns:wpi="http://schemas.microsoft.com/office/word/2010/wordprocessingInk" xmlns:wne="http://schemas.microsoft.com/office/word/2006/wordml" xmlns:wps="http://schemas.microsoft.com/office/word/2010/wordprocessingShape" mc:Ignorable="w14 w15 w16se w16cid wp14">
   <w:abstractNum w:abstractNumId="0" w15:restartNumberingAfterBreak="0">
     <w:nsid w:val="25833E30"/>
     <w:multiLevelType w:val="hybridMultilevel"/>
@@ -1796,14 +1690,14 @@
       </w:rPr>
     </w:lvl>
   </w:abstractNum>
-  <w:num w:numId="1" w16cid:durableId="428475591">
+  <w:num w:numId="1">
     <w:abstractNumId w:val="0"/>
   </w:num>
 </w:numbering>
 </file>
 
 <file path=word/styles.xml><?xml version="1.0" encoding="utf-8"?>
-<w:styles xmlns:mc="http://schemas.openxmlformats.org/markup-compatibility/2006" xmlns:r="http://schemas.openxmlformats.org/officeDocument/2006/relationships" xmlns:w="http://schemas.openxmlformats.org/wordprocessingml/2006/main" xmlns:w14="http://schemas.microsoft.com/office/word/2010/wordml" xmlns:w15="http://schemas.microsoft.com/office/word/2012/wordml" xmlns:w16cex="http://schemas.microsoft.com/office/word/2018/wordml/cex" xmlns:w16cid="http://schemas.microsoft.com/office/word/2016/wordml/cid" xmlns:w16="http://schemas.microsoft.com/office/word/2018/wordml" xmlns:w16sdtdh="http://schemas.microsoft.com/office/word/2020/wordml/sdtdatahash" xmlns:w16se="http://schemas.microsoft.com/office/word/2015/wordml/symex" mc:Ignorable="w14 w15 w16se w16cid w16 w16cex w16sdtdh">
+<w:styles xmlns:mc="http://schemas.openxmlformats.org/markup-compatibility/2006" xmlns:r="http://schemas.openxmlformats.org/officeDocument/2006/relationships" xmlns:w="http://schemas.openxmlformats.org/wordprocessingml/2006/main" xmlns:w14="http://schemas.microsoft.com/office/word/2010/wordml" xmlns:w15="http://schemas.microsoft.com/office/word/2012/wordml" xmlns:w16cid="http://schemas.microsoft.com/office/word/2016/wordml/cid" xmlns:w16se="http://schemas.microsoft.com/office/word/2015/wordml/symex" mc:Ignorable="w14 w15 w16se w16cid">
   <w:docDefaults>
     <w:rPrDefault>
       <w:rPr>
@@ -1819,7 +1713,7 @@
       </w:pPr>
     </w:pPrDefault>
   </w:docDefaults>
-  <w:latentStyles w:defLockedState="0" w:defUIPriority="99" w:defSemiHidden="0" w:defUnhideWhenUsed="0" w:defQFormat="0" w:count="376">
+  <w:latentStyles w:defLockedState="0" w:defUIPriority="99" w:defSemiHidden="0" w:defUnhideWhenUsed="0" w:defQFormat="0" w:count="377">
     <w:lsdException w:name="Normal" w:uiPriority="0" w:qFormat="1"/>
     <w:lsdException w:name="heading 1" w:uiPriority="9" w:qFormat="1"/>
     <w:lsdException w:name="heading 2" w:semiHidden="1" w:uiPriority="9" w:unhideWhenUsed="1" w:qFormat="1"/>
@@ -1925,7 +1819,6 @@
     <w:lsdException w:name="HTML Sample" w:semiHidden="1" w:unhideWhenUsed="1"/>
     <w:lsdException w:name="HTML Typewriter" w:semiHidden="1" w:unhideWhenUsed="1"/>
     <w:lsdException w:name="HTML Variable" w:semiHidden="1" w:unhideWhenUsed="1"/>
-    <w:lsdException w:name="Normal Table" w:semiHidden="1" w:unhideWhenUsed="1"/>
     <w:lsdException w:name="annotation subject" w:semiHidden="1" w:unhideWhenUsed="1"/>
     <w:lsdException w:name="No List" w:semiHidden="1" w:unhideWhenUsed="1"/>
     <w:lsdException w:name="Outline List 1" w:semiHidden="1" w:unhideWhenUsed="1"/>
@@ -1972,10 +1865,8 @@
     <w:lsdException w:name="Table Subtle 2" w:semiHidden="1" w:unhideWhenUsed="1"/>
     <w:lsdException w:name="Table Web 1" w:semiHidden="1" w:unhideWhenUsed="1"/>
     <w:lsdException w:name="Table Web 2" w:semiHidden="1" w:unhideWhenUsed="1"/>
-    <w:lsdException w:name="Table Web 3" w:semiHidden="1" w:unhideWhenUsed="1"/>
     <w:lsdException w:name="Balloon Text" w:semiHidden="1" w:unhideWhenUsed="1"/>
     <w:lsdException w:name="Table Grid" w:uiPriority="39"/>
-    <w:lsdException w:name="Table Theme" w:semiHidden="1" w:unhideWhenUsed="1"/>
     <w:lsdException w:name="Placeholder Text" w:semiHidden="1"/>
     <w:lsdException w:name="No Spacing" w:uiPriority="1" w:qFormat="1"/>
     <w:lsdException w:name="Light Shading" w:uiPriority="60"/>
@@ -2196,6 +2087,7 @@
     <w:lsdException w:name="Hashtag" w:semiHidden="1" w:unhideWhenUsed="1"/>
     <w:lsdException w:name="Unresolved Mention" w:semiHidden="1" w:unhideWhenUsed="1"/>
     <w:lsdException w:name="Smart Link" w:semiHidden="1" w:unhideWhenUsed="1"/>
+    <w:lsdException w:name="Smart Link Error" w:semiHidden="1" w:unhideWhenUsed="1"/>
   </w:latentStyles>
   <w:style w:type="paragraph" w:default="1" w:styleId="a">
     <w:name w:val="Normal"/>

</xml_diff>